<commit_message>
v0.005 add functional for save/change car images, make date choose more comfortable, change docs
</commit_message>
<xml_diff>
--- a/docs/Документация.docx
+++ b/docs/Документация.docx
@@ -215,13 +215,15 @@
           <w:rFonts w:ascii="Times New Roman" w:hAnsi="Times New Roman" w:cs="Times New Roman"/>
           <w:sz w:val="28"/>
           <w:szCs w:val="28"/>
-        </w:rPr>
-      </w:pPr>
-      <w:r>
-        <w:rPr>
-          <w:rFonts w:ascii="Times New Roman" w:hAnsi="Times New Roman" w:cs="Times New Roman"/>
-          <w:sz w:val="28"/>
-          <w:szCs w:val="28"/>
+          <w:lang w:val="en-US"/>
+        </w:rPr>
+      </w:pPr>
+      <w:r>
+        <w:rPr>
+          <w:rFonts w:ascii="Times New Roman" w:hAnsi="Times New Roman" w:cs="Times New Roman"/>
+          <w:sz w:val="28"/>
+          <w:szCs w:val="28"/>
+          <w:lang w:val="en-US"/>
         </w:rPr>
         <w:t xml:space="preserve">- </w:t>
       </w:r>
@@ -231,6 +233,35 @@
           <w:rFonts w:ascii="Times New Roman" w:hAnsi="Times New Roman" w:cs="Times New Roman"/>
           <w:sz w:val="28"/>
           <w:szCs w:val="28"/>
+          <w:lang w:val="en-US"/>
+        </w:rPr>
+        <w:t>tkcalendar</w:t>
+      </w:r>
+      <w:proofErr w:type="spellEnd"/>
+    </w:p>
+    <w:p>
+      <w:pPr>
+        <w:spacing w:line="360" w:lineRule="auto"/>
+        <w:rPr>
+          <w:rFonts w:ascii="Times New Roman" w:hAnsi="Times New Roman" w:cs="Times New Roman"/>
+          <w:sz w:val="28"/>
+          <w:szCs w:val="28"/>
+        </w:rPr>
+      </w:pPr>
+      <w:r>
+        <w:rPr>
+          <w:rFonts w:ascii="Times New Roman" w:hAnsi="Times New Roman" w:cs="Times New Roman"/>
+          <w:sz w:val="28"/>
+          <w:szCs w:val="28"/>
+        </w:rPr>
+        <w:t xml:space="preserve">- </w:t>
+      </w:r>
+      <w:proofErr w:type="spellStart"/>
+      <w:r>
+        <w:rPr>
+          <w:rFonts w:ascii="Times New Roman" w:hAnsi="Times New Roman" w:cs="Times New Roman"/>
+          <w:sz w:val="28"/>
+          <w:szCs w:val="28"/>
         </w:rPr>
         <w:t>SQLite</w:t>
       </w:r>
@@ -243,6 +274,26 @@
           <w:rFonts w:ascii="Times New Roman" w:hAnsi="Times New Roman" w:cs="Times New Roman"/>
           <w:sz w:val="28"/>
           <w:szCs w:val="28"/>
+          <w:lang w:val="en-US"/>
+        </w:rPr>
+      </w:pPr>
+      <w:r>
+        <w:rPr>
+          <w:rFonts w:ascii="Times New Roman" w:hAnsi="Times New Roman" w:cs="Times New Roman"/>
+          <w:sz w:val="28"/>
+          <w:szCs w:val="28"/>
+          <w:lang w:val="en-US"/>
+        </w:rPr>
+        <w:t>- Pillow</w:t>
+      </w:r>
+    </w:p>
+    <w:p>
+      <w:pPr>
+        <w:spacing w:line="360" w:lineRule="auto"/>
+        <w:rPr>
+          <w:rFonts w:ascii="Times New Roman" w:hAnsi="Times New Roman" w:cs="Times New Roman"/>
+          <w:sz w:val="28"/>
+          <w:szCs w:val="28"/>
         </w:rPr>
       </w:pPr>
     </w:p>
@@ -391,6 +442,7 @@
           <w:sz w:val="28"/>
           <w:szCs w:val="28"/>
         </w:rPr>
+        <w:lastRenderedPageBreak/>
         <w:t>- `main_window.py`: Модуль для создания главного окна программы, предоставляющего функциональность по управлению автомобилями, клиентами и заявками.</w:t>
       </w:r>
     </w:p>
@@ -689,47 +741,7 @@
           <w:sz w:val="28"/>
           <w:szCs w:val="28"/>
         </w:rPr>
-        <w:t xml:space="preserve">5. Основные </w:t>
-      </w:r>
-      <w:r>
-        <w:rPr>
-          <w:rFonts w:ascii="Times New Roman" w:hAnsi="Times New Roman" w:cs="Times New Roman"/>
-          <w:b/>
-          <w:bCs/>
-          <w:sz w:val="28"/>
-          <w:szCs w:val="28"/>
-        </w:rPr>
-        <w:t>ф</w:t>
-      </w:r>
-      <w:r>
-        <w:rPr>
-          <w:rFonts w:ascii="Times New Roman" w:hAnsi="Times New Roman" w:cs="Times New Roman"/>
-          <w:b/>
-          <w:bCs/>
-          <w:sz w:val="28"/>
-          <w:szCs w:val="28"/>
-        </w:rPr>
-        <w:t xml:space="preserve">ункциональные </w:t>
-      </w:r>
-      <w:r>
-        <w:rPr>
-          <w:rFonts w:ascii="Times New Roman" w:hAnsi="Times New Roman" w:cs="Times New Roman"/>
-          <w:b/>
-          <w:bCs/>
-          <w:sz w:val="28"/>
-          <w:szCs w:val="28"/>
-        </w:rPr>
-        <w:t>в</w:t>
-      </w:r>
-      <w:r>
-        <w:rPr>
-          <w:rFonts w:ascii="Times New Roman" w:hAnsi="Times New Roman" w:cs="Times New Roman"/>
-          <w:b/>
-          <w:bCs/>
-          <w:sz w:val="28"/>
-          <w:szCs w:val="28"/>
-        </w:rPr>
-        <w:t>озможности</w:t>
+        <w:t>5. Основные функциональные возможности</w:t>
       </w:r>
     </w:p>
     <w:p>
@@ -773,15 +785,7 @@
           <w:sz w:val="28"/>
           <w:szCs w:val="28"/>
         </w:rPr>
-        <w:t>Пользователь входит в систему с использованием логина и пароля. После успешной авторизации открывается главное окно программы</w:t>
-      </w:r>
-      <w:r>
-        <w:rPr>
-          <w:rFonts w:ascii="Times New Roman" w:hAnsi="Times New Roman" w:cs="Times New Roman"/>
-          <w:sz w:val="28"/>
-          <w:szCs w:val="28"/>
-        </w:rPr>
-        <w:t xml:space="preserve"> в виде табличного представления.</w:t>
+        <w:t>Пользователь входит в систему с использованием логина и пароля. После успешной авторизации открывается главное окно программы в виде табличного представления.</w:t>
       </w:r>
     </w:p>
     <w:p>
@@ -871,6 +875,7 @@
           <w:sz w:val="28"/>
           <w:szCs w:val="28"/>
         </w:rPr>
+        <w:lastRenderedPageBreak/>
         <w:t>5.3. Управление Клиентами</w:t>
       </w:r>
     </w:p>
@@ -889,7 +894,6 @@
           <w:sz w:val="28"/>
           <w:szCs w:val="28"/>
         </w:rPr>
-        <w:lastRenderedPageBreak/>
         <w:t>Программа предоставляет функциональность по управлению информацией о клиентах. Администратор может добавлять, редактировать и удалять записи о клиентах, включая ФИО, год рождения, пол и дату регистрации.</w:t>
       </w:r>
     </w:p>
@@ -1012,25 +1016,39 @@
           <w:sz w:val="28"/>
           <w:szCs w:val="28"/>
         </w:rPr>
-        <w:t xml:space="preserve">2. Установите библиотеку </w:t>
-      </w:r>
-      <w:proofErr w:type="spellStart"/>
-      <w:r>
-        <w:rPr>
-          <w:rFonts w:ascii="Times New Roman" w:hAnsi="Times New Roman" w:cs="Times New Roman"/>
-          <w:sz w:val="28"/>
-          <w:szCs w:val="28"/>
-        </w:rPr>
-        <w:t>Tkinter</w:t>
-      </w:r>
-      <w:proofErr w:type="spellEnd"/>
-      <w:r>
-        <w:rPr>
-          <w:rFonts w:ascii="Times New Roman" w:hAnsi="Times New Roman" w:cs="Times New Roman"/>
-          <w:sz w:val="28"/>
-          <w:szCs w:val="28"/>
-        </w:rPr>
-        <w:t xml:space="preserve"> (обычно входит в состав установки Python).</w:t>
+        <w:t xml:space="preserve">2. Установите </w:t>
+      </w:r>
+      <w:r>
+        <w:rPr>
+          <w:rFonts w:ascii="Times New Roman" w:hAnsi="Times New Roman" w:cs="Times New Roman"/>
+          <w:sz w:val="28"/>
+          <w:szCs w:val="28"/>
+        </w:rPr>
+        <w:t xml:space="preserve">необходимые </w:t>
+      </w:r>
+      <w:r>
+        <w:rPr>
+          <w:rFonts w:ascii="Times New Roman" w:hAnsi="Times New Roman" w:cs="Times New Roman"/>
+          <w:sz w:val="28"/>
+          <w:szCs w:val="28"/>
+        </w:rPr>
+        <w:t>библиотек</w:t>
+      </w:r>
+      <w:r>
+        <w:rPr>
+          <w:rFonts w:ascii="Times New Roman" w:hAnsi="Times New Roman" w:cs="Times New Roman"/>
+          <w:sz w:val="28"/>
+          <w:szCs w:val="28"/>
+        </w:rPr>
+        <w:t>и</w:t>
+      </w:r>
+      <w:r>
+        <w:rPr>
+          <w:rFonts w:ascii="Times New Roman" w:hAnsi="Times New Roman" w:cs="Times New Roman"/>
+          <w:sz w:val="28"/>
+          <w:szCs w:val="28"/>
+        </w:rPr>
+        <w:t>.</w:t>
       </w:r>
     </w:p>
     <w:p>

</xml_diff>